<commit_message>
Added in Designer external programs
Signed-off-by: AgentArachnid <46264591+AgentArachnid@users.noreply.github.com>
</commit_message>
<xml_diff>
--- a/- Report/2 - Technical/2 - External Programs/1 - External Programs.docx
+++ b/- Report/2 - Technical/2 - External Programs/1 - External Programs.docx
@@ -157,27 +157,14 @@
       <w:r>
         <w:t xml:space="preserve">Figure </w:t>
       </w:r>
-      <w:r>
-        <w:fldChar w:fldCharType="begin"/>
-      </w:r>
-      <w:r>
-        <w:instrText xml:space="preserve"> SEQ Figure \* ARABIC </w:instrText>
-      </w:r>
-      <w:r>
-        <w:fldChar w:fldCharType="separate"/>
-      </w:r>
-      <w:r>
-        <w:rPr>
-          <w:noProof/>
-        </w:rPr>
-        <w:t>1</w:t>
-      </w:r>
-      <w:r>
-        <w:rPr>
-          <w:noProof/>
-        </w:rPr>
-        <w:fldChar w:fldCharType="end"/>
-      </w:r>
+      <w:fldSimple w:instr=" SEQ Figure \* ARABIC ">
+        <w:r>
+          <w:rPr>
+            <w:noProof/>
+          </w:rPr>
+          <w:t>1</w:t>
+        </w:r>
+      </w:fldSimple>
       <w:r>
         <w:t xml:space="preserve"> - Shield </w:t>
       </w:r>
@@ -351,27 +338,14 @@
       <w:r>
         <w:t xml:space="preserve">Figure </w:t>
       </w:r>
-      <w:r>
-        <w:fldChar w:fldCharType="begin"/>
-      </w:r>
-      <w:r>
-        <w:instrText xml:space="preserve"> SEQ Figure \* ARABIC </w:instrText>
-      </w:r>
-      <w:r>
-        <w:fldChar w:fldCharType="separate"/>
-      </w:r>
-      <w:r>
-        <w:rPr>
-          <w:noProof/>
-        </w:rPr>
-        <w:t>2</w:t>
-      </w:r>
-      <w:r>
-        <w:rPr>
-          <w:noProof/>
-        </w:rPr>
-        <w:fldChar w:fldCharType="end"/>
-      </w:r>
+      <w:fldSimple w:instr=" SEQ Figure \* ARABIC ">
+        <w:r>
+          <w:rPr>
+            <w:noProof/>
+          </w:rPr>
+          <w:t>2</w:t>
+        </w:r>
+      </w:fldSimple>
       <w:r>
         <w:t xml:space="preserve"> - Dizzy Charger enemy design</w:t>
       </w:r>
@@ -533,27 +507,14 @@
       <w:r>
         <w:t xml:space="preserve">Figure </w:t>
       </w:r>
-      <w:r>
-        <w:fldChar w:fldCharType="begin"/>
-      </w:r>
-      <w:r>
-        <w:instrText xml:space="preserve"> SEQ Figure \* ARABIC </w:instrText>
-      </w:r>
-      <w:r>
-        <w:fldChar w:fldCharType="separate"/>
-      </w:r>
-      <w:r>
-        <w:rPr>
-          <w:noProof/>
-        </w:rPr>
-        <w:t>3</w:t>
-      </w:r>
-      <w:r>
-        <w:rPr>
-          <w:noProof/>
-        </w:rPr>
-        <w:fldChar w:fldCharType="end"/>
-      </w:r>
+      <w:fldSimple w:instr=" SEQ Figure \* ARABIC ">
+        <w:r>
+          <w:rPr>
+            <w:noProof/>
+          </w:rPr>
+          <w:t>3</w:t>
+        </w:r>
+      </w:fldSimple>
       <w:r>
         <w:t xml:space="preserve"> - Music file, edited using Audacity</w:t>
       </w:r>
@@ -610,8 +571,6 @@
           <w:bCs/>
         </w:rPr>
       </w:pPr>
-      <w:bookmarkStart w:id="0" w:name="_GoBack"/>
-      <w:bookmarkEnd w:id="0"/>
     </w:p>
     <w:p>
       <w:pPr>
@@ -707,27 +666,14 @@
       <w:r>
         <w:t xml:space="preserve">Figure </w:t>
       </w:r>
-      <w:r>
-        <w:fldChar w:fldCharType="begin"/>
-      </w:r>
-      <w:r>
-        <w:instrText xml:space="preserve"> SEQ Figure \* ARABIC </w:instrText>
-      </w:r>
-      <w:r>
-        <w:fldChar w:fldCharType="separate"/>
-      </w:r>
-      <w:r>
-        <w:rPr>
-          <w:noProof/>
-        </w:rPr>
-        <w:t>4</w:t>
-      </w:r>
-      <w:r>
-        <w:rPr>
-          <w:noProof/>
-        </w:rPr>
-        <w:fldChar w:fldCharType="end"/>
-      </w:r>
+      <w:fldSimple w:instr=" SEQ Figure \* ARABIC ">
+        <w:r>
+          <w:rPr>
+            <w:noProof/>
+          </w:rPr>
+          <w:t>4</w:t>
+        </w:r>
+      </w:fldSimple>
       <w:r>
         <w:t xml:space="preserve"> - Grapple-shot 3D model, created using Blender</w:t>
       </w:r>
@@ -906,60 +852,376 @@
       <w:r>
         <w:t xml:space="preserve">Figure </w:t>
       </w:r>
-      <w:r>
-        <w:fldChar w:fldCharType="begin"/>
-      </w:r>
-      <w:r>
-        <w:instrText xml:space="preserve"> SEQ Figure \* ARABIC </w:instrText>
-      </w:r>
-      <w:r>
-        <w:fldChar w:fldCharType="separate"/>
-      </w:r>
-      <w:r>
-        <w:rPr>
+      <w:fldSimple w:instr=" SEQ Figure \* ARABIC ">
+        <w:r>
+          <w:rPr>
+            <w:noProof/>
+          </w:rPr>
+          <w:t>5</w:t>
+        </w:r>
+      </w:fldSimple>
+      <w:r>
+        <w:t xml:space="preserve"> - C++ code, written using Visual Studio</w:t>
+      </w:r>
+    </w:p>
+    <w:p>
+      <w:pPr>
+        <w:ind w:left="720"/>
+        <w:rPr>
+          <w:rFonts w:eastAsia="Calibri" w:cstheme="minorHAnsi"/>
+        </w:rPr>
+      </w:pPr>
+      <w:r>
+        <w:rPr>
+          <w:rFonts w:eastAsia="Calibri" w:cstheme="minorHAnsi"/>
+        </w:rPr>
+        <w:t>Visual studio is a C++ editor that has integrated support with Unreal Engine 4. The programmers on the team will be using this to program advanced features into the game.</w:t>
+      </w:r>
+    </w:p>
+    <w:p>
+      <w:pPr>
+        <w:rPr>
+          <w:rFonts w:eastAsia="Calibri" w:cstheme="minorHAnsi"/>
+        </w:rPr>
+      </w:pPr>
+    </w:p>
+    <w:p>
+      <w:pPr>
+        <w:rPr>
+          <w:rFonts w:eastAsia="Calibri" w:cstheme="minorHAnsi"/>
+          <w:b/>
+          <w:bCs/>
+          <w:sz w:val="28"/>
+          <w:szCs w:val="28"/>
+        </w:rPr>
+      </w:pPr>
+      <w:r>
+        <w:rPr>
+          <w:rFonts w:eastAsia="Calibri" w:cstheme="minorHAnsi"/>
+          <w:b/>
+          <w:bCs/>
+          <w:sz w:val="28"/>
+          <w:szCs w:val="28"/>
+        </w:rPr>
+        <w:t>Substance Designer:</w:t>
+      </w:r>
+    </w:p>
+    <w:p>
+      <w:pPr>
+        <w:rPr>
+          <w:rFonts w:eastAsia="Calibri" w:cstheme="minorHAnsi"/>
+          <w:b/>
+          <w:bCs/>
+          <w:sz w:val="28"/>
+          <w:szCs w:val="28"/>
+        </w:rPr>
+      </w:pPr>
+      <w:r>
+        <w:rPr>
+          <w:rFonts w:eastAsia="Calibri" w:cstheme="minorHAnsi"/>
+          <w:b/>
+          <w:bCs/>
           <w:noProof/>
-        </w:rPr>
-        <w:t>5</w:t>
-      </w:r>
+          <w:sz w:val="28"/>
+          <w:szCs w:val="28"/>
+        </w:rPr>
+        <w:drawing>
+          <wp:inline distT="0" distB="0" distL="0" distR="0" wp14:anchorId="6AF5A015" wp14:editId="50D7D1FF">
+            <wp:extent cx="5731510" cy="2291080"/>
+            <wp:effectExtent l="0" t="0" r="2540" b="0"/>
+            <wp:docPr id="2" name="Picture 2" descr="A screenshot of a computer screen&#10;&#10;Description automatically generated"/>
+            <wp:cNvGraphicFramePr>
+              <a:graphicFrameLocks xmlns:a="http://schemas.openxmlformats.org/drawingml/2006/main" noChangeAspect="1"/>
+            </wp:cNvGraphicFramePr>
+            <a:graphic xmlns:a="http://schemas.openxmlformats.org/drawingml/2006/main">
+              <a:graphicData uri="http://schemas.openxmlformats.org/drawingml/2006/picture">
+                <pic:pic xmlns:pic="http://schemas.openxmlformats.org/drawingml/2006/picture">
+                  <pic:nvPicPr>
+                    <pic:cNvPr id="2" name="SD.PNG"/>
+                    <pic:cNvPicPr/>
+                  </pic:nvPicPr>
+                  <pic:blipFill>
+                    <a:blip r:embed="rId11" cstate="print">
+                      <a:extLst>
+                        <a:ext uri="{28A0092B-C50C-407E-A947-70E740481C1C}">
+                          <a14:useLocalDpi xmlns:a14="http://schemas.microsoft.com/office/drawing/2010/main" val="0"/>
+                        </a:ext>
+                      </a:extLst>
+                    </a:blip>
+                    <a:stretch>
+                      <a:fillRect/>
+                    </a:stretch>
+                  </pic:blipFill>
+                  <pic:spPr>
+                    <a:xfrm>
+                      <a:off x="0" y="0"/>
+                      <a:ext cx="5731510" cy="2291080"/>
+                    </a:xfrm>
+                    <a:prstGeom prst="rect">
+                      <a:avLst/>
+                    </a:prstGeom>
+                  </pic:spPr>
+                </pic:pic>
+              </a:graphicData>
+            </a:graphic>
+          </wp:inline>
+        </w:drawing>
+      </w:r>
+    </w:p>
+    <w:p>
+      <w:pPr>
+        <w:pStyle w:val="Caption"/>
+        <w:jc w:val="center"/>
+      </w:pPr>
+      <w:r>
+        <w:t>Figure 6 – Material Graph example made in Substance Designer</w:t>
+      </w:r>
+    </w:p>
+    <w:p>
+      <w:r>
+        <w:t xml:space="preserve">Substance Designer is a PBR material creator </w:t>
+      </w:r>
+      <w:r>
+        <w:t xml:space="preserve">that will be used by the </w:t>
+      </w:r>
+      <w:proofErr w:type="gramStart"/>
+      <w:r>
+        <w:t>teams</w:t>
+      </w:r>
+      <w:proofErr w:type="gramEnd"/>
+      <w:r>
+        <w:t xml:space="preserve"> designers. It</w:t>
+      </w:r>
+      <w:r>
+        <w:t xml:space="preserve"> allows for procedural workflows to generate materials that can be used in UE4 and can be imported into Substance Painter and Alchemist to be used to a greater effect and in tandem with other materials.</w:t>
+      </w:r>
+      <w:r>
+        <w:t xml:space="preserve"> </w:t>
+      </w:r>
+    </w:p>
+    <w:p/>
+    <w:p/>
+    <w:p/>
+    <w:p/>
+    <w:p/>
+    <w:p>
+      <w:pPr>
+        <w:rPr>
+          <w:rFonts w:eastAsia="Calibri" w:cstheme="minorHAnsi"/>
+          <w:b/>
+          <w:bCs/>
+          <w:sz w:val="28"/>
+          <w:szCs w:val="28"/>
+        </w:rPr>
+      </w:pPr>
+      <w:r>
+        <w:rPr>
+          <w:rFonts w:eastAsia="Calibri" w:cstheme="minorHAnsi"/>
+          <w:b/>
+          <w:bCs/>
+          <w:sz w:val="28"/>
+          <w:szCs w:val="28"/>
+        </w:rPr>
+        <w:lastRenderedPageBreak/>
+        <w:t>Substance Designer:</w:t>
+      </w:r>
+    </w:p>
+    <w:p>
       <w:r>
         <w:rPr>
           <w:noProof/>
         </w:rPr>
-        <w:fldChar w:fldCharType="end"/>
-      </w:r>
-      <w:r>
-        <w:t xml:space="preserve"> - C++ code, written using Visual Studio</w:t>
-      </w:r>
-    </w:p>
-    <w:p>
-      <w:pPr>
-        <w:ind w:left="720"/>
-        <w:rPr>
-          <w:rFonts w:eastAsia="Calibri" w:cstheme="minorHAnsi"/>
-        </w:rPr>
-      </w:pPr>
-      <w:r>
-        <w:rPr>
-          <w:rFonts w:eastAsia="Calibri" w:cstheme="minorHAnsi"/>
-        </w:rPr>
-        <w:t>Visual studio is a C++ editor that has integrated support with Unreal Engine 4. The programmers on the team will be using this to program advanced features into the game.</w:t>
-      </w:r>
-    </w:p>
-    <w:p>
-      <w:pPr>
-        <w:ind w:left="720"/>
-        <w:rPr>
-          <w:rFonts w:eastAsia="Calibri" w:cstheme="minorHAnsi"/>
-        </w:rPr>
-      </w:pPr>
-    </w:p>
-    <w:p>
-      <w:pPr>
-        <w:ind w:left="1440"/>
-      </w:pPr>
+        <w:drawing>
+          <wp:inline distT="0" distB="0" distL="0" distR="0" wp14:anchorId="32A65C4C" wp14:editId="400B30FC">
+            <wp:extent cx="5731510" cy="2332355"/>
+            <wp:effectExtent l="0" t="0" r="2540" b="0"/>
+            <wp:docPr id="6" name="Picture 6" descr="A screen shot of a computer&#10;&#10;Description automatically generated"/>
+            <wp:cNvGraphicFramePr>
+              <a:graphicFrameLocks xmlns:a="http://schemas.openxmlformats.org/drawingml/2006/main" noChangeAspect="1"/>
+            </wp:cNvGraphicFramePr>
+            <a:graphic xmlns:a="http://schemas.openxmlformats.org/drawingml/2006/main">
+              <a:graphicData uri="http://schemas.openxmlformats.org/drawingml/2006/picture">
+                <pic:pic xmlns:pic="http://schemas.openxmlformats.org/drawingml/2006/picture">
+                  <pic:nvPicPr>
+                    <pic:cNvPr id="6" name="SP.PNG"/>
+                    <pic:cNvPicPr/>
+                  </pic:nvPicPr>
+                  <pic:blipFill>
+                    <a:blip r:embed="rId12" cstate="print">
+                      <a:extLst>
+                        <a:ext uri="{28A0092B-C50C-407E-A947-70E740481C1C}">
+                          <a14:useLocalDpi xmlns:a14="http://schemas.microsoft.com/office/drawing/2010/main" val="0"/>
+                        </a:ext>
+                      </a:extLst>
+                    </a:blip>
+                    <a:stretch>
+                      <a:fillRect/>
+                    </a:stretch>
+                  </pic:blipFill>
+                  <pic:spPr>
+                    <a:xfrm>
+                      <a:off x="0" y="0"/>
+                      <a:ext cx="5731510" cy="2332355"/>
+                    </a:xfrm>
+                    <a:prstGeom prst="rect">
+                      <a:avLst/>
+                    </a:prstGeom>
+                  </pic:spPr>
+                </pic:pic>
+              </a:graphicData>
+            </a:graphic>
+          </wp:inline>
+        </w:drawing>
+      </w:r>
+    </w:p>
+    <w:p>
+      <w:pPr>
+        <w:pStyle w:val="Caption"/>
+        <w:jc w:val="center"/>
+      </w:pPr>
+      <w:r>
+        <w:t>Figure 7 – Matt with a wood material applied</w:t>
+      </w:r>
+    </w:p>
+    <w:p>
+      <w:pPr>
+        <w:rPr>
+          <w:rFonts w:eastAsia="Calibri" w:cstheme="minorHAnsi"/>
+        </w:rPr>
+      </w:pPr>
+      <w:r>
+        <w:rPr>
+          <w:rFonts w:eastAsia="Calibri" w:cstheme="minorHAnsi"/>
+        </w:rPr>
+        <w:t xml:space="preserve">Substance Painter is a PBR procedural material applier that can be used to texture meshes to suit out needs. It utilises the maps that make up PBR materials. The designers on the team will use this program to generate custom materials that can be exported as a packed texture. This means that the Metallic, Roughness and Ambient Occlusion maps will be combined and can be filtered out using </w:t>
+      </w:r>
+      <w:proofErr w:type="gramStart"/>
+      <w:r>
+        <w:rPr>
+          <w:rFonts w:eastAsia="Calibri" w:cstheme="minorHAnsi"/>
+        </w:rPr>
+        <w:t>a</w:t>
+      </w:r>
+      <w:proofErr w:type="gramEnd"/>
+      <w:r>
+        <w:rPr>
+          <w:rFonts w:eastAsia="Calibri" w:cstheme="minorHAnsi"/>
+        </w:rPr>
+        <w:t xml:space="preserve"> RGB mask. </w:t>
+      </w:r>
+    </w:p>
+    <w:p>
+      <w:pPr>
+        <w:rPr>
+          <w:rFonts w:eastAsia="Calibri" w:cstheme="minorHAnsi"/>
+        </w:rPr>
+      </w:pPr>
+    </w:p>
+    <w:p>
+      <w:pPr>
+        <w:rPr>
+          <w:rFonts w:eastAsia="Calibri" w:cstheme="minorHAnsi"/>
+          <w:b/>
+          <w:bCs/>
+          <w:sz w:val="28"/>
+          <w:szCs w:val="28"/>
+        </w:rPr>
+      </w:pPr>
+      <w:r>
+        <w:rPr>
+          <w:rFonts w:eastAsia="Calibri" w:cstheme="minorHAnsi"/>
+          <w:b/>
+          <w:bCs/>
+          <w:sz w:val="28"/>
+          <w:szCs w:val="28"/>
+        </w:rPr>
+        <w:t>zBrush</w:t>
+      </w:r>
+    </w:p>
+    <w:p>
+      <w:pPr>
+        <w:rPr>
+          <w:rFonts w:eastAsia="Calibri" w:cstheme="minorHAnsi"/>
+        </w:rPr>
+      </w:pPr>
+      <w:r>
+        <w:rPr>
+          <w:rFonts w:eastAsia="Calibri" w:cstheme="minorHAnsi"/>
+          <w:noProof/>
+        </w:rPr>
+        <w:drawing>
+          <wp:inline distT="0" distB="0" distL="0" distR="0" wp14:anchorId="751A732F" wp14:editId="732E0533">
+            <wp:extent cx="5731510" cy="2399030"/>
+            <wp:effectExtent l="0" t="0" r="2540" b="1270"/>
+            <wp:docPr id="7" name="Picture 7" descr="A screenshot of a computer screen&#10;&#10;Description automatically generated"/>
+            <wp:cNvGraphicFramePr>
+              <a:graphicFrameLocks xmlns:a="http://schemas.openxmlformats.org/drawingml/2006/main" noChangeAspect="1"/>
+            </wp:cNvGraphicFramePr>
+            <a:graphic xmlns:a="http://schemas.openxmlformats.org/drawingml/2006/main">
+              <a:graphicData uri="http://schemas.openxmlformats.org/drawingml/2006/picture">
+                <pic:pic xmlns:pic="http://schemas.openxmlformats.org/drawingml/2006/picture">
+                  <pic:nvPicPr>
+                    <pic:cNvPr id="7" name="ZB.PNG"/>
+                    <pic:cNvPicPr/>
+                  </pic:nvPicPr>
+                  <pic:blipFill>
+                    <a:blip r:embed="rId13" cstate="print">
+                      <a:extLst>
+                        <a:ext uri="{28A0092B-C50C-407E-A947-70E740481C1C}">
+                          <a14:useLocalDpi xmlns:a14="http://schemas.microsoft.com/office/drawing/2010/main" val="0"/>
+                        </a:ext>
+                      </a:extLst>
+                    </a:blip>
+                    <a:stretch>
+                      <a:fillRect/>
+                    </a:stretch>
+                  </pic:blipFill>
+                  <pic:spPr>
+                    <a:xfrm>
+                      <a:off x="0" y="0"/>
+                      <a:ext cx="5731510" cy="2399030"/>
+                    </a:xfrm>
+                    <a:prstGeom prst="rect">
+                      <a:avLst/>
+                    </a:prstGeom>
+                  </pic:spPr>
+                </pic:pic>
+              </a:graphicData>
+            </a:graphic>
+          </wp:inline>
+        </w:drawing>
+      </w:r>
+    </w:p>
+    <w:p>
+      <w:pPr>
+        <w:pStyle w:val="Caption"/>
+        <w:jc w:val="center"/>
+      </w:pPr>
+      <w:r>
+        <w:t xml:space="preserve">Figure </w:t>
+      </w:r>
+      <w:r>
+        <w:t>8</w:t>
+      </w:r>
+      <w:r>
+        <w:t xml:space="preserve"> – </w:t>
+      </w:r>
+      <w:r>
+        <w:t>Example zBrush project</w:t>
+      </w:r>
+    </w:p>
+    <w:p>
+      <w:r>
+        <w:t>zBrush is a digital sculpting application that can be used to make high poly models that can be baked into the low poly in Substance Painter. This means that the designers can put in incredible amounts of detail into the meshes and have little impact on the p</w:t>
+      </w:r>
+      <w:bookmarkStart w:id="0" w:name="_GoBack"/>
+      <w:bookmarkEnd w:id="0"/>
+      <w:r>
+        <w:t>erformance due to this baking of normal.</w:t>
+      </w:r>
     </w:p>
     <w:sectPr>
-      <w:headerReference w:type="default" r:id="rId11"/>
+      <w:headerReference w:type="default" r:id="rId14"/>
       <w:pgSz w:w="11906" w:h="16838"/>
       <w:pgMar w:top="1440" w:right="1440" w:bottom="1440" w:left="1440" w:header="708" w:footer="708" w:gutter="0"/>
       <w:cols w:space="708"/>
@@ -1054,7 +1316,7 @@
       </w:pPr>
     </w:pPrDefault>
   </w:docDefaults>
-  <w:latentStyles w:defLockedState="0" w:defUIPriority="99" w:defSemiHidden="0" w:defUnhideWhenUsed="0" w:defQFormat="0" w:count="376">
+  <w:latentStyles w:defLockedState="0" w:defUIPriority="99" w:defSemiHidden="0" w:defUnhideWhenUsed="0" w:defQFormat="0" w:count="377">
     <w:lsdException w:name="Normal" w:uiPriority="0" w:qFormat="1"/>
     <w:lsdException w:name="heading 1" w:uiPriority="9" w:qFormat="1"/>
     <w:lsdException w:name="heading 2" w:semiHidden="1" w:uiPriority="9" w:unhideWhenUsed="1" w:qFormat="1"/>
@@ -1160,7 +1422,6 @@
     <w:lsdException w:name="HTML Sample" w:semiHidden="1" w:unhideWhenUsed="1"/>
     <w:lsdException w:name="HTML Typewriter" w:semiHidden="1" w:unhideWhenUsed="1"/>
     <w:lsdException w:name="HTML Variable" w:semiHidden="1" w:unhideWhenUsed="1"/>
-    <w:lsdException w:name="Normal Table" w:semiHidden="1" w:unhideWhenUsed="1"/>
     <w:lsdException w:name="annotation subject" w:semiHidden="1" w:unhideWhenUsed="1"/>
     <w:lsdException w:name="No List" w:semiHidden="1" w:unhideWhenUsed="1"/>
     <w:lsdException w:name="Outline List 1" w:semiHidden="1" w:unhideWhenUsed="1"/>
@@ -1207,10 +1468,8 @@
     <w:lsdException w:name="Table Subtle 2" w:semiHidden="1" w:unhideWhenUsed="1"/>
     <w:lsdException w:name="Table Web 1" w:semiHidden="1" w:unhideWhenUsed="1"/>
     <w:lsdException w:name="Table Web 2" w:semiHidden="1" w:unhideWhenUsed="1"/>
-    <w:lsdException w:name="Table Web 3" w:semiHidden="1" w:unhideWhenUsed="1"/>
     <w:lsdException w:name="Balloon Text" w:semiHidden="1" w:unhideWhenUsed="1"/>
     <w:lsdException w:name="Table Grid" w:uiPriority="39"/>
-    <w:lsdException w:name="Table Theme" w:semiHidden="1" w:unhideWhenUsed="1"/>
     <w:lsdException w:name="Placeholder Text" w:semiHidden="1"/>
     <w:lsdException w:name="No Spacing" w:uiPriority="1" w:qFormat="1"/>
     <w:lsdException w:name="Light Shading" w:uiPriority="60"/>
@@ -1431,6 +1690,7 @@
     <w:lsdException w:name="Hashtag" w:semiHidden="1" w:unhideWhenUsed="1"/>
     <w:lsdException w:name="Unresolved Mention" w:semiHidden="1" w:unhideWhenUsed="1"/>
     <w:lsdException w:name="Smart Link" w:semiHidden="1" w:unhideWhenUsed="1"/>
+    <w:lsdException w:name="Smart Link Error" w:semiHidden="1" w:unhideWhenUsed="1"/>
   </w:latentStyles>
   <w:style w:type="paragraph" w:default="1" w:styleId="Normal">
     <w:name w:val="Normal"/>

</xml_diff>